<commit_message>
Completado de la Docuemtancion
</commit_message>
<xml_diff>
--- a/Programacion III/TPObligatorioLaberinto_ETEM/doc/TPO.docx
+++ b/Programacion III/TPObligatorioLaberinto_ETEM/doc/TPO.docx
@@ -37,7 +37,7 @@
                     </pic:cNvPicPr>
                   </pic:nvPicPr>
                   <pic:blipFill>
-                    <a:blip r:embed="rId6" cstate="print"/>
+                    <a:blip r:embed="rId7" cstate="print"/>
                     <a:srcRect/>
                     <a:stretch>
                       <a:fillRect/>
@@ -528,20 +528,40 @@
       </w:pPr>
     </w:p>
     <w:p>
-      <w:r>
+      <w:pPr>
+        <w:rPr>
+          <w:lang w:val="es-AR"/>
+        </w:rPr>
+      </w:pPr>
+      <w:r>
+        <w:rPr>
+          <w:lang w:val="es-AR"/>
+        </w:rPr>
         <w:br w:type="page"/>
       </w:r>
     </w:p>
     <w:p>
       <w:pPr>
-        <w:pStyle w:val="Heading1"/>
-      </w:pPr>
-      <w:r>
+        <w:pStyle w:val="Ttulo1"/>
+        <w:rPr>
+          <w:lang w:val="es-AR"/>
+        </w:rPr>
+      </w:pPr>
+      <w:r>
+        <w:rPr>
+          <w:lang w:val="es-AR"/>
+        </w:rPr>
         <w:lastRenderedPageBreak/>
         <w:t>Introducción</w:t>
       </w:r>
     </w:p>
-    <w:p/>
+    <w:p>
+      <w:pPr>
+        <w:rPr>
+          <w:lang w:val="es-AR"/>
+        </w:rPr>
+      </w:pPr>
+    </w:p>
     <w:p>
       <w:pPr>
         <w:rPr>
@@ -575,7 +595,7 @@
     </w:p>
     <w:p>
       <w:pPr>
-        <w:pStyle w:val="Heading1"/>
+        <w:pStyle w:val="Ttulo1"/>
         <w:rPr>
           <w:lang w:val="es-AR"/>
         </w:rPr>
@@ -653,7 +673,7 @@
     </w:p>
     <w:p>
       <w:pPr>
-        <w:pStyle w:val="Heading1"/>
+        <w:pStyle w:val="Ttulo1"/>
         <w:rPr>
           <w:lang w:val="es-AR"/>
         </w:rPr>
@@ -678,18 +698,160 @@
           <w:lang w:val="es-AR"/>
         </w:rPr>
       </w:pPr>
-    </w:p>
-    <w:p>
-      <w:pPr>
-        <w:pStyle w:val="Heading1"/>
-        <w:rPr>
-          <w:lang w:val="es-AR"/>
-        </w:rPr>
-      </w:pPr>
-      <w:r>
-        <w:rPr>
-          <w:lang w:val="es-AR"/>
-        </w:rPr>
+      <w:r>
+        <w:rPr>
+          <w:lang w:val="es-AR"/>
+        </w:rPr>
+        <w:t>Los métodos que impactan en el rendimiento de la solución son:</w:t>
+      </w:r>
+    </w:p>
+    <w:p>
+      <w:pPr>
+        <w:pStyle w:val="Prrafodelista"/>
+        <w:numPr>
+          <w:ilvl w:val="0"/>
+          <w:numId w:val="3"/>
+        </w:numPr>
+        <w:spacing w:after="0" w:line="240" w:lineRule="auto"/>
+        <w:ind w:left="426" w:firstLine="0"/>
+        <w:rPr>
+          <w:i/>
+          <w:lang w:val="es-AR"/>
+        </w:rPr>
+      </w:pPr>
+      <w:r>
+        <w:rPr>
+          <w:i/>
+          <w:lang w:val="es-AR"/>
+        </w:rPr>
+        <w:t>Recorrida de los elementos en la lista abierta.</w:t>
+      </w:r>
+    </w:p>
+    <w:p>
+      <w:pPr>
+        <w:spacing w:after="0" w:line="240" w:lineRule="auto"/>
+        <w:ind w:left="426"/>
+        <w:rPr>
+          <w:lang w:val="es-AR"/>
+        </w:rPr>
+      </w:pPr>
+      <w:r>
+        <w:rPr>
+          <w:lang w:val="es-AR"/>
+        </w:rPr>
+        <w:t>Este método tiene que recorrer sí o sí todos los nodos que van apareciendo como posibles pasos para llegar a la solución.</w:t>
+      </w:r>
+      <w:r>
+        <w:rPr>
+          <w:lang w:val="es-AR"/>
+        </w:rPr>
+        <w:t xml:space="preserve"> Este método reconoce el fin no solo por la finalización de los nodos posible, sino también por haber alcanzado el nodo destino. </w:t>
+      </w:r>
+    </w:p>
+    <w:p>
+      <w:pPr>
+        <w:spacing w:after="0" w:line="240" w:lineRule="auto"/>
+        <w:ind w:left="426"/>
+        <w:rPr>
+          <w:lang w:val="es-AR"/>
+        </w:rPr>
+      </w:pPr>
+    </w:p>
+    <w:p>
+      <w:pPr>
+        <w:pStyle w:val="Prrafodelista"/>
+        <w:numPr>
+          <w:ilvl w:val="0"/>
+          <w:numId w:val="3"/>
+        </w:numPr>
+        <w:ind w:left="426" w:firstLine="0"/>
+        <w:rPr>
+          <w:i/>
+          <w:lang w:val="es-AR"/>
+        </w:rPr>
+      </w:pPr>
+      <w:r>
+        <w:rPr>
+          <w:i/>
+          <w:lang w:val="es-AR"/>
+        </w:rPr>
+        <w:t>Obtención de adyacentes y su validación</w:t>
+      </w:r>
+    </w:p>
+    <w:p>
+      <w:pPr>
+        <w:pStyle w:val="Prrafodelista"/>
+        <w:ind w:left="426"/>
+        <w:rPr>
+          <w:lang w:val="es-AR"/>
+        </w:rPr>
+      </w:pPr>
+      <w:r>
+        <w:rPr>
+          <w:lang w:val="es-AR"/>
+        </w:rPr>
+        <w:t>Este método está mejorado gracias a la utilización de una matriz que representa todos los puntos posibles de la solución, y nos permite localizar rápidamente los nodos visitados (tanto para la “lista abierta” como para la “lista cerrada”). Esto tuvo un pequeño impacto en la complejidad espacial ya que tenemos que mantener en memoria la matriz. Pero la ventaja en la complejidad temporal, evitando las búsquedas en las listas, hace que sea preferible.</w:t>
+      </w:r>
+    </w:p>
+    <w:p>
+      <w:pPr>
+        <w:pStyle w:val="Prrafodelista"/>
+        <w:ind w:left="426"/>
+        <w:rPr>
+          <w:lang w:val="es-AR"/>
+        </w:rPr>
+      </w:pPr>
+    </w:p>
+    <w:p>
+      <w:pPr>
+        <w:pStyle w:val="Prrafodelista"/>
+        <w:numPr>
+          <w:ilvl w:val="0"/>
+          <w:numId w:val="3"/>
+        </w:numPr>
+        <w:spacing w:after="0" w:line="240" w:lineRule="auto"/>
+        <w:ind w:left="425" w:firstLine="0"/>
+        <w:contextualSpacing w:val="0"/>
+        <w:rPr>
+          <w:i/>
+          <w:lang w:val="es-AR"/>
+        </w:rPr>
+      </w:pPr>
+      <w:r>
+        <w:rPr>
+          <w:i/>
+          <w:lang w:val="es-AR"/>
+        </w:rPr>
+        <w:t>Recorrida final de los nodos obtenidos como solución</w:t>
+      </w:r>
+    </w:p>
+    <w:p>
+      <w:pPr>
+        <w:spacing w:after="0" w:line="240" w:lineRule="auto"/>
+        <w:ind w:left="425"/>
+        <w:rPr>
+          <w:lang w:val="es-AR"/>
+        </w:rPr>
+      </w:pPr>
+      <w:r>
+        <w:rPr>
+          <w:lang w:val="es-AR"/>
+        </w:rPr>
+        <w:t>Este método tiene un impacto menor que los anteriores por estar claramente acotada la lista de elementos que debe recorrer.</w:t>
+      </w:r>
+    </w:p>
+    <w:p>
+      <w:pPr>
+        <w:pStyle w:val="Ttulo1"/>
+        <w:rPr>
+          <w:lang w:val="es-AR"/>
+        </w:rPr>
+      </w:pPr>
+      <w:r>
+        <w:rPr>
+          <w:lang w:val="es-AR"/>
+        </w:rPr>
+        <w:lastRenderedPageBreak/>
         <w:t>Conclusiones</w:t>
       </w:r>
     </w:p>
@@ -706,10 +868,56 @@
           <w:lang w:val="es-AR"/>
         </w:rPr>
       </w:pPr>
+      <w:r>
+        <w:rPr>
+          <w:lang w:val="es-AR"/>
+        </w:rPr>
+        <w:t>El trabajo nos enfrentó a buscar no solo la mejor solución del algoritmo sino a los problemas de rendimiento. Tuvimos que discernir no solo la solución que nos acercara mas acertadamente al punto de destino, sino que además lo hiciera en tiempos que no afectaran al rendimiento general de la solución.</w:t>
+      </w:r>
+    </w:p>
+    <w:p>
+      <w:pPr>
+        <w:rPr>
+          <w:lang w:val="es-AR"/>
+        </w:rPr>
+      </w:pPr>
+      <w:r>
+        <w:rPr>
+          <w:lang w:val="es-AR"/>
+        </w:rPr>
+        <w:t>Tuvimos que mejorar las cuentas de punto flotante, el cálculo de las distancias y los cálculos heurísticos que representaban a cada punto posible.</w:t>
+      </w:r>
+    </w:p>
+    <w:p>
+      <w:pPr>
+        <w:rPr>
+          <w:lang w:val="es-AR"/>
+        </w:rPr>
+      </w:pPr>
+      <w:r>
+        <w:rPr>
+          <w:lang w:val="es-AR"/>
+        </w:rPr>
+        <w:t>Finalmente las implementaciones de las colecciones nos hacían variar significativamente los tiempos y tuvimos que optar entre ellas.</w:t>
+      </w:r>
+    </w:p>
+    <w:p>
+      <w:pPr>
+        <w:rPr>
+          <w:lang w:val="es-AR"/>
+        </w:rPr>
+      </w:pPr>
+    </w:p>
+    <w:p>
+      <w:pPr>
+        <w:rPr>
+          <w:lang w:val="es-AR"/>
+        </w:rPr>
+      </w:pPr>
     </w:p>
     <w:sectPr>
-      <w:headerReference w:type="default" r:id="rId7"/>
-      <w:footerReference w:type="default" r:id="rId8"/>
+      <w:headerReference w:type="default" r:id="rId8"/>
+      <w:footerReference w:type="default" r:id="rId9"/>
       <w:pgSz w:w="12240" w:h="15840"/>
       <w:pgMar w:top="1417" w:right="1701" w:bottom="1417" w:left="1701" w:header="708" w:footer="708" w:gutter="0"/>
       <w:cols w:space="708"/>
@@ -749,7 +957,7 @@
 <w:ftr xmlns:ve="http://schemas.openxmlformats.org/markup-compatibility/2006" xmlns:o="urn:schemas-microsoft-com:office:office" xmlns:r="http://schemas.openxmlformats.org/officeDocument/2006/relationships" xmlns:m="http://schemas.openxmlformats.org/officeDocument/2006/math" xmlns:v="urn:schemas-microsoft-com:vml" xmlns:wp="http://schemas.openxmlformats.org/drawingml/2006/wordprocessingDrawing" xmlns:w10="urn:schemas-microsoft-com:office:word" xmlns:w="http://schemas.openxmlformats.org/wordprocessingml/2006/main" xmlns:wne="http://schemas.microsoft.com/office/word/2006/wordml">
   <w:p>
     <w:pPr>
-      <w:pStyle w:val="Footer"/>
+      <w:pStyle w:val="Piedepgina"/>
       <w:tabs>
         <w:tab w:val="right" w:pos="9210"/>
         <w:tab w:val="left" w:pos="9240"/>
@@ -759,7 +967,7 @@
   </w:p>
   <w:p>
     <w:pPr>
-      <w:pStyle w:val="Footer"/>
+      <w:pStyle w:val="Piedepgina"/>
       <w:rPr>
         <w:color w:val="999999"/>
         <w:lang w:val="es-AR"/>
@@ -852,7 +1060,7 @@
         <w:color w:val="999999"/>
         <w:lang w:val="es-AR"/>
       </w:rPr>
-      <w:t>2</w:t>
+      <w:t>3</w:t>
     </w:r>
     <w:r>
       <w:rPr>
@@ -893,7 +1101,7 @@
 <w:hdr xmlns:ve="http://schemas.openxmlformats.org/markup-compatibility/2006" xmlns:o="urn:schemas-microsoft-com:office:office" xmlns:r="http://schemas.openxmlformats.org/officeDocument/2006/relationships" xmlns:m="http://schemas.openxmlformats.org/officeDocument/2006/math" xmlns:v="urn:schemas-microsoft-com:vml" xmlns:wp="http://schemas.openxmlformats.org/drawingml/2006/wordprocessingDrawing" xmlns:w10="urn:schemas-microsoft-com:office:word" xmlns:w="http://schemas.openxmlformats.org/wordprocessingml/2006/main" xmlns:wne="http://schemas.microsoft.com/office/word/2006/wordml">
   <w:p>
     <w:pPr>
-      <w:pStyle w:val="Header"/>
+      <w:pStyle w:val="Encabezado"/>
       <w:tabs>
         <w:tab w:val="right" w:pos="9330"/>
         <w:tab w:val="left" w:pos="9615"/>
@@ -975,13 +1183,365 @@
   </w:p>
   <w:p>
     <w:pPr>
-      <w:pStyle w:val="Header"/>
+      <w:pStyle w:val="Encabezado"/>
       <w:rPr>
         <w:lang w:val="es-AR"/>
       </w:rPr>
     </w:pPr>
   </w:p>
 </w:hdr>
+</file>
+
+<file path=word/numbering.xml><?xml version="1.0" encoding="utf-8"?>
+<w:numbering xmlns:ve="http://schemas.openxmlformats.org/markup-compatibility/2006" xmlns:o="urn:schemas-microsoft-com:office:office" xmlns:r="http://schemas.openxmlformats.org/officeDocument/2006/relationships" xmlns:m="http://schemas.openxmlformats.org/officeDocument/2006/math" xmlns:v="urn:schemas-microsoft-com:vml" xmlns:wp="http://schemas.openxmlformats.org/drawingml/2006/wordprocessingDrawing" xmlns:w10="urn:schemas-microsoft-com:office:word" xmlns:w="http://schemas.openxmlformats.org/wordprocessingml/2006/main" xmlns:wne="http://schemas.microsoft.com/office/word/2006/wordml">
+  <w:abstractNum w:abstractNumId="0">
+    <w:nsid w:val="6E6A38B9"/>
+    <w:multiLevelType w:val="hybridMultilevel"/>
+    <w:tmpl w:val="8D5EF1DE"/>
+    <w:lvl w:ilvl="0" w:tplc="2C0A0001">
+      <w:start w:val="1"/>
+      <w:numFmt w:val="bullet"/>
+      <w:lvlText w:val=""/>
+      <w:lvlJc w:val="left"/>
+      <w:pPr>
+        <w:ind w:left="720" w:hanging="360"/>
+      </w:pPr>
+      <w:rPr>
+        <w:rFonts w:ascii="Symbol" w:hAnsi="Symbol" w:hint="default"/>
+      </w:rPr>
+    </w:lvl>
+    <w:lvl w:ilvl="1" w:tplc="2C0A0003" w:tentative="1">
+      <w:start w:val="1"/>
+      <w:numFmt w:val="bullet"/>
+      <w:lvlText w:val="o"/>
+      <w:lvlJc w:val="left"/>
+      <w:pPr>
+        <w:ind w:left="1440" w:hanging="360"/>
+      </w:pPr>
+      <w:rPr>
+        <w:rFonts w:ascii="Courier New" w:hAnsi="Courier New" w:cs="Courier New" w:hint="default"/>
+      </w:rPr>
+    </w:lvl>
+    <w:lvl w:ilvl="2" w:tplc="2C0A0005" w:tentative="1">
+      <w:start w:val="1"/>
+      <w:numFmt w:val="bullet"/>
+      <w:lvlText w:val=""/>
+      <w:lvlJc w:val="left"/>
+      <w:pPr>
+        <w:ind w:left="2160" w:hanging="360"/>
+      </w:pPr>
+      <w:rPr>
+        <w:rFonts w:ascii="Wingdings" w:hAnsi="Wingdings" w:hint="default"/>
+      </w:rPr>
+    </w:lvl>
+    <w:lvl w:ilvl="3" w:tplc="2C0A0001" w:tentative="1">
+      <w:start w:val="1"/>
+      <w:numFmt w:val="bullet"/>
+      <w:lvlText w:val=""/>
+      <w:lvlJc w:val="left"/>
+      <w:pPr>
+        <w:ind w:left="2880" w:hanging="360"/>
+      </w:pPr>
+      <w:rPr>
+        <w:rFonts w:ascii="Symbol" w:hAnsi="Symbol" w:hint="default"/>
+      </w:rPr>
+    </w:lvl>
+    <w:lvl w:ilvl="4" w:tplc="2C0A0003" w:tentative="1">
+      <w:start w:val="1"/>
+      <w:numFmt w:val="bullet"/>
+      <w:lvlText w:val="o"/>
+      <w:lvlJc w:val="left"/>
+      <w:pPr>
+        <w:ind w:left="3600" w:hanging="360"/>
+      </w:pPr>
+      <w:rPr>
+        <w:rFonts w:ascii="Courier New" w:hAnsi="Courier New" w:cs="Courier New" w:hint="default"/>
+      </w:rPr>
+    </w:lvl>
+    <w:lvl w:ilvl="5" w:tplc="2C0A0005" w:tentative="1">
+      <w:start w:val="1"/>
+      <w:numFmt w:val="bullet"/>
+      <w:lvlText w:val=""/>
+      <w:lvlJc w:val="left"/>
+      <w:pPr>
+        <w:ind w:left="4320" w:hanging="360"/>
+      </w:pPr>
+      <w:rPr>
+        <w:rFonts w:ascii="Wingdings" w:hAnsi="Wingdings" w:hint="default"/>
+      </w:rPr>
+    </w:lvl>
+    <w:lvl w:ilvl="6" w:tplc="2C0A0001" w:tentative="1">
+      <w:start w:val="1"/>
+      <w:numFmt w:val="bullet"/>
+      <w:lvlText w:val=""/>
+      <w:lvlJc w:val="left"/>
+      <w:pPr>
+        <w:ind w:left="5040" w:hanging="360"/>
+      </w:pPr>
+      <w:rPr>
+        <w:rFonts w:ascii="Symbol" w:hAnsi="Symbol" w:hint="default"/>
+      </w:rPr>
+    </w:lvl>
+    <w:lvl w:ilvl="7" w:tplc="2C0A0003" w:tentative="1">
+      <w:start w:val="1"/>
+      <w:numFmt w:val="bullet"/>
+      <w:lvlText w:val="o"/>
+      <w:lvlJc w:val="left"/>
+      <w:pPr>
+        <w:ind w:left="5760" w:hanging="360"/>
+      </w:pPr>
+      <w:rPr>
+        <w:rFonts w:ascii="Courier New" w:hAnsi="Courier New" w:cs="Courier New" w:hint="default"/>
+      </w:rPr>
+    </w:lvl>
+    <w:lvl w:ilvl="8" w:tplc="2C0A0005" w:tentative="1">
+      <w:start w:val="1"/>
+      <w:numFmt w:val="bullet"/>
+      <w:lvlText w:val=""/>
+      <w:lvlJc w:val="left"/>
+      <w:pPr>
+        <w:ind w:left="6480" w:hanging="360"/>
+      </w:pPr>
+      <w:rPr>
+        <w:rFonts w:ascii="Wingdings" w:hAnsi="Wingdings" w:hint="default"/>
+      </w:rPr>
+    </w:lvl>
+  </w:abstractNum>
+  <w:abstractNum w:abstractNumId="1">
+    <w:nsid w:val="74844FC5"/>
+    <w:multiLevelType w:val="hybridMultilevel"/>
+    <w:tmpl w:val="3370A43A"/>
+    <w:lvl w:ilvl="0" w:tplc="538C7D8E">
+      <w:numFmt w:val="bullet"/>
+      <w:lvlText w:val=""/>
+      <w:lvlJc w:val="left"/>
+      <w:pPr>
+        <w:ind w:left="720" w:hanging="360"/>
+      </w:pPr>
+      <w:rPr>
+        <w:rFonts w:ascii="Symbol" w:eastAsia="Calibri" w:hAnsi="Symbol" w:cs="Times New Roman" w:hint="default"/>
+      </w:rPr>
+    </w:lvl>
+    <w:lvl w:ilvl="1" w:tplc="2C0A0003">
+      <w:start w:val="1"/>
+      <w:numFmt w:val="bullet"/>
+      <w:lvlText w:val="o"/>
+      <w:lvlJc w:val="left"/>
+      <w:pPr>
+        <w:ind w:left="1440" w:hanging="360"/>
+      </w:pPr>
+      <w:rPr>
+        <w:rFonts w:ascii="Courier New" w:hAnsi="Courier New" w:cs="Courier New" w:hint="default"/>
+      </w:rPr>
+    </w:lvl>
+    <w:lvl w:ilvl="2" w:tplc="2C0A0005" w:tentative="1">
+      <w:start w:val="1"/>
+      <w:numFmt w:val="bullet"/>
+      <w:lvlText w:val=""/>
+      <w:lvlJc w:val="left"/>
+      <w:pPr>
+        <w:ind w:left="2160" w:hanging="360"/>
+      </w:pPr>
+      <w:rPr>
+        <w:rFonts w:ascii="Wingdings" w:hAnsi="Wingdings" w:hint="default"/>
+      </w:rPr>
+    </w:lvl>
+    <w:lvl w:ilvl="3" w:tplc="2C0A0001" w:tentative="1">
+      <w:start w:val="1"/>
+      <w:numFmt w:val="bullet"/>
+      <w:lvlText w:val=""/>
+      <w:lvlJc w:val="left"/>
+      <w:pPr>
+        <w:ind w:left="2880" w:hanging="360"/>
+      </w:pPr>
+      <w:rPr>
+        <w:rFonts w:ascii="Symbol" w:hAnsi="Symbol" w:hint="default"/>
+      </w:rPr>
+    </w:lvl>
+    <w:lvl w:ilvl="4" w:tplc="2C0A0003" w:tentative="1">
+      <w:start w:val="1"/>
+      <w:numFmt w:val="bullet"/>
+      <w:lvlText w:val="o"/>
+      <w:lvlJc w:val="left"/>
+      <w:pPr>
+        <w:ind w:left="3600" w:hanging="360"/>
+      </w:pPr>
+      <w:rPr>
+        <w:rFonts w:ascii="Courier New" w:hAnsi="Courier New" w:cs="Courier New" w:hint="default"/>
+      </w:rPr>
+    </w:lvl>
+    <w:lvl w:ilvl="5" w:tplc="2C0A0005" w:tentative="1">
+      <w:start w:val="1"/>
+      <w:numFmt w:val="bullet"/>
+      <w:lvlText w:val=""/>
+      <w:lvlJc w:val="left"/>
+      <w:pPr>
+        <w:ind w:left="4320" w:hanging="360"/>
+      </w:pPr>
+      <w:rPr>
+        <w:rFonts w:ascii="Wingdings" w:hAnsi="Wingdings" w:hint="default"/>
+      </w:rPr>
+    </w:lvl>
+    <w:lvl w:ilvl="6" w:tplc="2C0A0001" w:tentative="1">
+      <w:start w:val="1"/>
+      <w:numFmt w:val="bullet"/>
+      <w:lvlText w:val=""/>
+      <w:lvlJc w:val="left"/>
+      <w:pPr>
+        <w:ind w:left="5040" w:hanging="360"/>
+      </w:pPr>
+      <w:rPr>
+        <w:rFonts w:ascii="Symbol" w:hAnsi="Symbol" w:hint="default"/>
+      </w:rPr>
+    </w:lvl>
+    <w:lvl w:ilvl="7" w:tplc="2C0A0003" w:tentative="1">
+      <w:start w:val="1"/>
+      <w:numFmt w:val="bullet"/>
+      <w:lvlText w:val="o"/>
+      <w:lvlJc w:val="left"/>
+      <w:pPr>
+        <w:ind w:left="5760" w:hanging="360"/>
+      </w:pPr>
+      <w:rPr>
+        <w:rFonts w:ascii="Courier New" w:hAnsi="Courier New" w:cs="Courier New" w:hint="default"/>
+      </w:rPr>
+    </w:lvl>
+    <w:lvl w:ilvl="8" w:tplc="2C0A0005" w:tentative="1">
+      <w:start w:val="1"/>
+      <w:numFmt w:val="bullet"/>
+      <w:lvlText w:val=""/>
+      <w:lvlJc w:val="left"/>
+      <w:pPr>
+        <w:ind w:left="6480" w:hanging="360"/>
+      </w:pPr>
+      <w:rPr>
+        <w:rFonts w:ascii="Wingdings" w:hAnsi="Wingdings" w:hint="default"/>
+      </w:rPr>
+    </w:lvl>
+  </w:abstractNum>
+  <w:abstractNum w:abstractNumId="2">
+    <w:nsid w:val="7FD02D7B"/>
+    <w:multiLevelType w:val="hybridMultilevel"/>
+    <w:tmpl w:val="2C02ADEA"/>
+    <w:lvl w:ilvl="0" w:tplc="2C0A0001">
+      <w:start w:val="1"/>
+      <w:numFmt w:val="bullet"/>
+      <w:lvlText w:val=""/>
+      <w:lvlJc w:val="left"/>
+      <w:pPr>
+        <w:ind w:left="720" w:hanging="360"/>
+      </w:pPr>
+      <w:rPr>
+        <w:rFonts w:ascii="Symbol" w:hAnsi="Symbol" w:hint="default"/>
+      </w:rPr>
+    </w:lvl>
+    <w:lvl w:ilvl="1" w:tplc="2C0A0003" w:tentative="1">
+      <w:start w:val="1"/>
+      <w:numFmt w:val="bullet"/>
+      <w:lvlText w:val="o"/>
+      <w:lvlJc w:val="left"/>
+      <w:pPr>
+        <w:ind w:left="1440" w:hanging="360"/>
+      </w:pPr>
+      <w:rPr>
+        <w:rFonts w:ascii="Courier New" w:hAnsi="Courier New" w:cs="Courier New" w:hint="default"/>
+      </w:rPr>
+    </w:lvl>
+    <w:lvl w:ilvl="2" w:tplc="2C0A0005" w:tentative="1">
+      <w:start w:val="1"/>
+      <w:numFmt w:val="bullet"/>
+      <w:lvlText w:val=""/>
+      <w:lvlJc w:val="left"/>
+      <w:pPr>
+        <w:ind w:left="2160" w:hanging="360"/>
+      </w:pPr>
+      <w:rPr>
+        <w:rFonts w:ascii="Wingdings" w:hAnsi="Wingdings" w:hint="default"/>
+      </w:rPr>
+    </w:lvl>
+    <w:lvl w:ilvl="3" w:tplc="2C0A0001" w:tentative="1">
+      <w:start w:val="1"/>
+      <w:numFmt w:val="bullet"/>
+      <w:lvlText w:val=""/>
+      <w:lvlJc w:val="left"/>
+      <w:pPr>
+        <w:ind w:left="2880" w:hanging="360"/>
+      </w:pPr>
+      <w:rPr>
+        <w:rFonts w:ascii="Symbol" w:hAnsi="Symbol" w:hint="default"/>
+      </w:rPr>
+    </w:lvl>
+    <w:lvl w:ilvl="4" w:tplc="2C0A0003" w:tentative="1">
+      <w:start w:val="1"/>
+      <w:numFmt w:val="bullet"/>
+      <w:lvlText w:val="o"/>
+      <w:lvlJc w:val="left"/>
+      <w:pPr>
+        <w:ind w:left="3600" w:hanging="360"/>
+      </w:pPr>
+      <w:rPr>
+        <w:rFonts w:ascii="Courier New" w:hAnsi="Courier New" w:cs="Courier New" w:hint="default"/>
+      </w:rPr>
+    </w:lvl>
+    <w:lvl w:ilvl="5" w:tplc="2C0A0005" w:tentative="1">
+      <w:start w:val="1"/>
+      <w:numFmt w:val="bullet"/>
+      <w:lvlText w:val=""/>
+      <w:lvlJc w:val="left"/>
+      <w:pPr>
+        <w:ind w:left="4320" w:hanging="360"/>
+      </w:pPr>
+      <w:rPr>
+        <w:rFonts w:ascii="Wingdings" w:hAnsi="Wingdings" w:hint="default"/>
+      </w:rPr>
+    </w:lvl>
+    <w:lvl w:ilvl="6" w:tplc="2C0A0001" w:tentative="1">
+      <w:start w:val="1"/>
+      <w:numFmt w:val="bullet"/>
+      <w:lvlText w:val=""/>
+      <w:lvlJc w:val="left"/>
+      <w:pPr>
+        <w:ind w:left="5040" w:hanging="360"/>
+      </w:pPr>
+      <w:rPr>
+        <w:rFonts w:ascii="Symbol" w:hAnsi="Symbol" w:hint="default"/>
+      </w:rPr>
+    </w:lvl>
+    <w:lvl w:ilvl="7" w:tplc="2C0A0003" w:tentative="1">
+      <w:start w:val="1"/>
+      <w:numFmt w:val="bullet"/>
+      <w:lvlText w:val="o"/>
+      <w:lvlJc w:val="left"/>
+      <w:pPr>
+        <w:ind w:left="5760" w:hanging="360"/>
+      </w:pPr>
+      <w:rPr>
+        <w:rFonts w:ascii="Courier New" w:hAnsi="Courier New" w:cs="Courier New" w:hint="default"/>
+      </w:rPr>
+    </w:lvl>
+    <w:lvl w:ilvl="8" w:tplc="2C0A0005" w:tentative="1">
+      <w:start w:val="1"/>
+      <w:numFmt w:val="bullet"/>
+      <w:lvlText w:val=""/>
+      <w:lvlJc w:val="left"/>
+      <w:pPr>
+        <w:ind w:left="6480" w:hanging="360"/>
+      </w:pPr>
+      <w:rPr>
+        <w:rFonts w:ascii="Wingdings" w:hAnsi="Wingdings" w:hint="default"/>
+      </w:rPr>
+    </w:lvl>
+  </w:abstractNum>
+  <w:num w:numId="1">
+    <w:abstractNumId w:val="2"/>
+  </w:num>
+  <w:num w:numId="2">
+    <w:abstractNumId w:val="0"/>
+  </w:num>
+  <w:num w:numId="3">
+    <w:abstractNumId w:val="1"/>
+  </w:num>
+</w:numbering>
 </file>
 
 <file path=word/styles.xml><?xml version="1.0" encoding="utf-8"?>
@@ -1151,11 +1711,11 @@
       <w:lang w:val="en-US"/>
     </w:rPr>
   </w:style>
-  <w:style w:type="paragraph" w:styleId="Heading1">
+  <w:style w:type="paragraph" w:styleId="Ttulo1">
     <w:name w:val="heading 1"/>
     <w:basedOn w:val="Normal"/>
     <w:next w:val="Normal"/>
-    <w:link w:val="Heading1Char"/>
+    <w:link w:val="Ttulo1Car"/>
     <w:uiPriority w:val="9"/>
     <w:qFormat/>
     <w:rsid w:val="00B54875"/>
@@ -1174,13 +1734,13 @@
       <w:szCs w:val="28"/>
     </w:rPr>
   </w:style>
-  <w:style w:type="character" w:default="1" w:styleId="DefaultParagraphFont">
+  <w:style w:type="character" w:default="1" w:styleId="Fuentedeprrafopredeter">
     <w:name w:val="Default Paragraph Font"/>
     <w:uiPriority w:val="1"/>
     <w:semiHidden/>
     <w:unhideWhenUsed/>
   </w:style>
-  <w:style w:type="table" w:default="1" w:styleId="TableNormal">
+  <w:style w:type="table" w:default="1" w:styleId="Tablanormal">
     <w:name w:val="Normal Table"/>
     <w:uiPriority w:val="99"/>
     <w:semiHidden/>
@@ -1196,16 +1756,16 @@
       </w:tblCellMar>
     </w:tblPr>
   </w:style>
-  <w:style w:type="numbering" w:default="1" w:styleId="NoList">
+  <w:style w:type="numbering" w:default="1" w:styleId="Sinlista">
     <w:name w:val="No List"/>
     <w:uiPriority w:val="99"/>
     <w:semiHidden/>
     <w:unhideWhenUsed/>
   </w:style>
-  <w:style w:type="paragraph" w:styleId="Header">
+  <w:style w:type="paragraph" w:styleId="Encabezado">
     <w:name w:val="header"/>
     <w:basedOn w:val="Normal"/>
-    <w:link w:val="HeaderChar"/>
+    <w:link w:val="EncabezadoCar"/>
     <w:unhideWhenUsed/>
     <w:rsid w:val="00B54875"/>
     <w:pPr>
@@ -1216,10 +1776,10 @@
       <w:spacing w:after="0" w:line="240" w:lineRule="auto"/>
     </w:pPr>
   </w:style>
-  <w:style w:type="character" w:customStyle="1" w:styleId="HeaderChar">
-    <w:name w:val="Header Char"/>
-    <w:basedOn w:val="DefaultParagraphFont"/>
-    <w:link w:val="Header"/>
+  <w:style w:type="character" w:customStyle="1" w:styleId="EncabezadoCar">
+    <w:name w:val="Encabezado Car"/>
+    <w:basedOn w:val="Fuentedeprrafopredeter"/>
+    <w:link w:val="Encabezado"/>
     <w:uiPriority w:val="99"/>
     <w:semiHidden/>
     <w:rsid w:val="00B54875"/>
@@ -1228,10 +1788,10 @@
       <w:lang w:val="en-US"/>
     </w:rPr>
   </w:style>
-  <w:style w:type="paragraph" w:styleId="Footer">
+  <w:style w:type="paragraph" w:styleId="Piedepgina">
     <w:name w:val="footer"/>
     <w:basedOn w:val="Normal"/>
-    <w:link w:val="FooterChar"/>
+    <w:link w:val="PiedepginaCar"/>
     <w:unhideWhenUsed/>
     <w:rsid w:val="00B54875"/>
     <w:pPr>
@@ -1242,10 +1802,10 @@
       <w:spacing w:after="0" w:line="240" w:lineRule="auto"/>
     </w:pPr>
   </w:style>
-  <w:style w:type="character" w:customStyle="1" w:styleId="FooterChar">
-    <w:name w:val="Footer Char"/>
-    <w:basedOn w:val="DefaultParagraphFont"/>
-    <w:link w:val="Footer"/>
+  <w:style w:type="character" w:customStyle="1" w:styleId="PiedepginaCar">
+    <w:name w:val="Pie de página Car"/>
+    <w:basedOn w:val="Fuentedeprrafopredeter"/>
+    <w:link w:val="Piedepgina"/>
     <w:uiPriority w:val="99"/>
     <w:semiHidden/>
     <w:rsid w:val="00B54875"/>
@@ -1254,10 +1814,10 @@
       <w:lang w:val="en-US"/>
     </w:rPr>
   </w:style>
-  <w:style w:type="character" w:customStyle="1" w:styleId="Heading1Char">
-    <w:name w:val="Heading 1 Char"/>
-    <w:basedOn w:val="DefaultParagraphFont"/>
-    <w:link w:val="Heading1"/>
+  <w:style w:type="character" w:customStyle="1" w:styleId="Ttulo1Car">
+    <w:name w:val="Título 1 Car"/>
+    <w:basedOn w:val="Fuentedeprrafopredeter"/>
+    <w:link w:val="Ttulo1"/>
     <w:uiPriority w:val="9"/>
     <w:rsid w:val="00B54875"/>
     <w:rPr>
@@ -1269,6 +1829,17 @@
       <w:szCs w:val="28"/>
       <w:lang w:val="en-US"/>
     </w:rPr>
+  </w:style>
+  <w:style w:type="paragraph" w:styleId="Prrafodelista">
+    <w:name w:val="List Paragraph"/>
+    <w:basedOn w:val="Normal"/>
+    <w:uiPriority w:val="34"/>
+    <w:qFormat/>
+    <w:rsid w:val="0062728D"/>
+    <w:pPr>
+      <w:ind w:left="720"/>
+      <w:contextualSpacing/>
+    </w:pPr>
   </w:style>
 </w:styles>
 </file>

</xml_diff>